<commit_message>
double checking code clean up
</commit_message>
<xml_diff>
--- a/tables/PERMANOVA/subset_full-trait-ANOVA_pairwise-comparisons_2025-03-26.docx
+++ b/tables/PERMANOVA/subset_full-trait-ANOVA_pairwise-comparisons_2025-03-26.docx
@@ -519,7 +519,7 @@
                 <w:szCs w:val="22"/>
                 <w:color w:val="000000"/>
               </w:rPr>
-              <w:t xml:space="preserve">0.49</w:t>
+              <w:t xml:space="preserve">0.47</w:t>
             </w:r>
           </w:p>
         </w:tc>
@@ -1857,7 +1857,7 @@
                 <w:szCs w:val="22"/>
                 <w:color w:val="000000"/>
               </w:rPr>
-              <w:t xml:space="preserve">0.06</w:t>
+              <w:t xml:space="preserve">0.08</w:t>
             </w:r>
           </w:p>
         </w:tc>
@@ -3641,7 +3641,7 @@
                 <w:szCs w:val="22"/>
                 <w:color w:val="000000"/>
               </w:rPr>
-              <w:t xml:space="preserve">0.37</w:t>
+              <w:t xml:space="preserve">0.38</w:t>
             </w:r>
           </w:p>
         </w:tc>

</xml_diff>